<commit_message>
Uploaded Design Patterns doc
</commit_message>
<xml_diff>
--- a/Project_Management/jose_pereira_55204/patterns_jose_pereira_55204.docx
+++ b/Project_Management/jose_pereira_55204/patterns_jose_pereira_55204.docx
@@ -1,8 +1,947 @@
 
 <file path=word/document.xml><?xml version="1.0" encoding="utf-8"?>
-<w:document xmlns:wpc="http://schemas.microsoft.com/office/word/2010/wordprocessingCanvas" xmlns:mc="http://schemas.openxmlformats.org/markup-compatibility/2006" xmlns:o="urn:schemas-microsoft-com:office:office" xmlns:r="http://schemas.openxmlformats.org/officeDocument/2006/relationships" xmlns:m="http://schemas.openxmlformats.org/officeDocument/2006/math" xmlns:v="urn:schemas-microsoft-com:vml" xmlns:wp14="http://schemas.microsoft.com/office/word/2010/wordprocessingDrawing" xmlns:wp="http://schemas.openxmlformats.org/drawingml/2006/wordprocessingDrawing" xmlns:w10="urn:schemas-microsoft-com:office:word" xmlns:w="http://schemas.openxmlformats.org/wordprocessingml/2006/main" xmlns:w14="http://schemas.microsoft.com/office/word/2010/wordml" xmlns:w15="http://schemas.microsoft.com/office/word/2012/wordml" xmlns:wpg="http://schemas.microsoft.com/office/word/2010/wordprocessingGroup" xmlns:wpi="http://schemas.microsoft.com/office/word/2010/wordprocessingInk" xmlns:wne="http://schemas.microsoft.com/office/word/2006/wordml" xmlns:wps="http://schemas.microsoft.com/office/word/2010/wordprocessingShape" mc:Ignorable="w14 w15 wp14">
+<w:document xmlns:wpc="http://schemas.microsoft.com/office/word/2010/wordprocessingCanvas" xmlns:cx="http://schemas.microsoft.com/office/drawing/2014/chartex" xmlns:cx1="http://schemas.microsoft.com/office/drawing/2015/9/8/chartex" xmlns:cx2="http://schemas.microsoft.com/office/drawing/2015/10/21/chartex" xmlns:cx3="http://schemas.microsoft.com/office/drawing/2016/5/9/chartex" xmlns:cx4="http://schemas.microsoft.com/office/drawing/2016/5/10/chartex" xmlns:cx5="http://schemas.microsoft.com/office/drawing/2016/5/11/chartex" xmlns:cx6="http://schemas.microsoft.com/office/drawing/2016/5/12/chartex" xmlns:cx7="http://schemas.microsoft.com/office/drawing/2016/5/13/chartex" xmlns:cx8="http://schemas.microsoft.com/office/drawing/2016/5/14/chartex" xmlns:mc="http://schemas.openxmlformats.org/markup-compatibility/2006" xmlns:aink="http://schemas.microsoft.com/office/drawing/2016/ink" xmlns:am3d="http://schemas.microsoft.com/office/drawing/2017/model3d" xmlns:o="urn:schemas-microsoft-com:office:office" xmlns:oel="http://schemas.microsoft.com/office/2019/extlst" xmlns:r="http://schemas.openxmlformats.org/officeDocument/2006/relationships" xmlns:m="http://schemas.openxmlformats.org/officeDocument/2006/math" xmlns:v="urn:schemas-microsoft-com:vml" xmlns:wp14="http://schemas.microsoft.com/office/word/2010/wordprocessingDrawing" xmlns:wp="http://schemas.openxmlformats.org/drawingml/2006/wordprocessingDrawing" xmlns:w10="urn:schemas-microsoft-com:office:word" xmlns:w="http://schemas.openxmlformats.org/wordprocessingml/2006/main" xmlns:w14="http://schemas.microsoft.com/office/word/2010/wordml" xmlns:w15="http://schemas.microsoft.com/office/word/2012/wordml" xmlns:w16cex="http://schemas.microsoft.com/office/word/2018/wordml/cex" xmlns:w16cid="http://schemas.microsoft.com/office/word/2016/wordml/cid" xmlns:w16="http://schemas.microsoft.com/office/word/2018/wordml" xmlns:w16sdtdh="http://schemas.microsoft.com/office/word/2020/wordml/sdtdatahash" xmlns:w16se="http://schemas.microsoft.com/office/word/2015/wordml/symex" xmlns:wpg="http://schemas.microsoft.com/office/word/2010/wordprocessingGroup" xmlns:wpi="http://schemas.microsoft.com/office/word/2010/wordprocessingInk" xmlns:wne="http://schemas.microsoft.com/office/word/2006/wordml" xmlns:wps="http://schemas.microsoft.com/office/word/2010/wordprocessingShape" mc:Ignorable="w14 w15 w16se w16cid w16 w16cex w16sdtdh wp14">
   <w:body>
-    <w:p xmlns:wp14="http://schemas.microsoft.com/office/word/2010/wordml" wp14:paraId="092EF4B1" wp14:textId="77777777"/>
+    <w:p>
+      <w:pPr>
+        <w:rPr>
+          <w:b/>
+          <w:bCs/>
+          <w:color w:val="4472C4" w:themeColor="accent1"/>
+          <w:sz w:val="40"/>
+          <w:szCs w:val="40"/>
+          <w:lang w:val="en-GB"/>
+        </w:rPr>
+      </w:pPr>
+      <w:r>
+        <w:rPr>
+          <w:b/>
+          <w:bCs/>
+          <w:color w:val="4472C4" w:themeColor="accent1"/>
+          <w:sz w:val="40"/>
+          <w:szCs w:val="40"/>
+          <w:lang w:val="en-GB"/>
+        </w:rPr>
+        <w:t>José Pereira 55204</w:t>
+      </w:r>
+    </w:p>
+    <w:p>
+      <w:pPr>
+        <w:jc w:val="center"/>
+        <w:rPr>
+          <w:lang w:val="en-GB"/>
+        </w:rPr>
+      </w:pPr>
+      <w:r>
+        <w:rPr>
+          <w:b/>
+          <w:bCs/>
+          <w:sz w:val="32"/>
+          <w:szCs w:val="32"/>
+          <w:lang w:val="en-GB"/>
+        </w:rPr>
+        <w:t>Design Patterns</w:t>
+      </w:r>
+    </w:p>
+    <w:p>
+      <w:pPr>
+        <w:pStyle w:val="ListParagraph"/>
+        <w:numPr>
+          <w:ilvl w:val="0"/>
+          <w:numId w:val="1"/>
+        </w:numPr>
+        <w:rPr>
+          <w:lang w:val="en-GB"/>
+        </w:rPr>
+      </w:pPr>
+      <w:r>
+        <w:rPr>
+          <w:b/>
+          <w:bCs/>
+          <w:sz w:val="24"/>
+          <w:szCs w:val="24"/>
+          <w:lang w:val="en-GB"/>
+        </w:rPr>
+        <w:t>Command Pattern</w:t>
+      </w:r>
+      <w:r>
+        <w:rPr>
+          <w:sz w:val="24"/>
+          <w:szCs w:val="24"/>
+          <w:lang w:val="en-GB"/>
+        </w:rPr>
+        <w:t xml:space="preserve"> </w:t>
+      </w:r>
+      <w:r>
+        <w:rPr>
+          <w:lang w:val="en-GB"/>
+        </w:rPr>
+        <w:t>(</w:t>
+      </w:r>
+      <w:proofErr w:type="spellStart"/>
+      <w:r>
+        <w:rPr>
+          <w:lang w:val="en-GB"/>
+        </w:rPr>
+        <w:t>src</w:t>
+      </w:r>
+      <w:proofErr w:type="spellEnd"/>
+      <w:r>
+        <w:rPr>
+          <w:lang w:val="en-GB"/>
+        </w:rPr>
+        <w:t>/net/sf/</w:t>
+      </w:r>
+      <w:proofErr w:type="spellStart"/>
+      <w:r>
+        <w:rPr>
+          <w:lang w:val="en-GB"/>
+        </w:rPr>
+        <w:t>freecol</w:t>
+      </w:r>
+      <w:proofErr w:type="spellEnd"/>
+      <w:r>
+        <w:rPr>
+          <w:lang w:val="en-GB"/>
+        </w:rPr>
+        <w:t>/client/</w:t>
+      </w:r>
+      <w:proofErr w:type="spellStart"/>
+      <w:r>
+        <w:rPr>
+          <w:lang w:val="en-GB"/>
+        </w:rPr>
+        <w:t>gui</w:t>
+      </w:r>
+      <w:proofErr w:type="spellEnd"/>
+      <w:r>
+        <w:rPr>
+          <w:lang w:val="en-GB"/>
+        </w:rPr>
+        <w:t>/action/ActionManager.java</w:t>
+      </w:r>
+      <w:r>
+        <w:rPr>
+          <w:lang w:val="en-GB"/>
+        </w:rPr>
+        <w:t>)</w:t>
+      </w:r>
+    </w:p>
+    <w:p>
+      <w:pPr>
+        <w:rPr>
+          <w:lang w:val="en-GB"/>
+        </w:rPr>
+      </w:pPr>
+      <w:r>
+        <w:rPr>
+          <w:noProof/>
+        </w:rPr>
+        <w:drawing>
+          <wp:inline distT="0" distB="0" distL="0" distR="0" wp14:anchorId="33B3FDA2" wp14:editId="1642615F">
+            <wp:extent cx="5731510" cy="5547995"/>
+            <wp:effectExtent l="0" t="0" r="2540" b="0"/>
+            <wp:docPr id="740805626" name="Picture 1" descr="A screenshot of a computer&#10;&#10;Description automatically generated"/>
+            <wp:cNvGraphicFramePr>
+              <a:graphicFrameLocks xmlns:a="http://schemas.openxmlformats.org/drawingml/2006/main" noChangeAspect="1"/>
+            </wp:cNvGraphicFramePr>
+            <a:graphic xmlns:a="http://schemas.openxmlformats.org/drawingml/2006/main">
+              <a:graphicData uri="http://schemas.openxmlformats.org/drawingml/2006/picture">
+                <pic:pic xmlns:pic="http://schemas.openxmlformats.org/drawingml/2006/picture">
+                  <pic:nvPicPr>
+                    <pic:cNvPr id="740805626" name="Picture 1" descr="A screenshot of a computer&#10;&#10;Description automatically generated"/>
+                    <pic:cNvPicPr/>
+                  </pic:nvPicPr>
+                  <pic:blipFill>
+                    <a:blip r:embed="rId5"/>
+                    <a:stretch>
+                      <a:fillRect/>
+                    </a:stretch>
+                  </pic:blipFill>
+                  <pic:spPr>
+                    <a:xfrm>
+                      <a:off x="0" y="0"/>
+                      <a:ext cx="5731510" cy="5547995"/>
+                    </a:xfrm>
+                    <a:prstGeom prst="rect">
+                      <a:avLst/>
+                    </a:prstGeom>
+                  </pic:spPr>
+                </pic:pic>
+              </a:graphicData>
+            </a:graphic>
+          </wp:inline>
+        </w:drawing>
+      </w:r>
+    </w:p>
+    <w:p>
+      <w:pPr>
+        <w:rPr>
+          <w:lang w:val="en-GB"/>
+        </w:rPr>
+      </w:pPr>
+      <w:r>
+        <w:rPr>
+          <w:b/>
+          <w:bCs/>
+          <w:lang w:val="en-GB"/>
+        </w:rPr>
+        <w:t>Abstract class location:</w:t>
+      </w:r>
+      <w:r>
+        <w:rPr>
+          <w:lang w:val="en-GB"/>
+        </w:rPr>
+        <w:t xml:space="preserve"> </w:t>
+      </w:r>
+      <w:proofErr w:type="spellStart"/>
+      <w:r>
+        <w:rPr>
+          <w:lang w:val="en-GB"/>
+        </w:rPr>
+        <w:t>src</w:t>
+      </w:r>
+      <w:proofErr w:type="spellEnd"/>
+      <w:r>
+        <w:rPr>
+          <w:lang w:val="en-GB"/>
+        </w:rPr>
+        <w:t>/net/sf/</w:t>
+      </w:r>
+      <w:proofErr w:type="spellStart"/>
+      <w:r>
+        <w:rPr>
+          <w:lang w:val="en-GB"/>
+        </w:rPr>
+        <w:t>freecol</w:t>
+      </w:r>
+      <w:proofErr w:type="spellEnd"/>
+      <w:r>
+        <w:rPr>
+          <w:lang w:val="en-GB"/>
+        </w:rPr>
+        <w:t>/client/</w:t>
+      </w:r>
+      <w:proofErr w:type="spellStart"/>
+      <w:r>
+        <w:rPr>
+          <w:lang w:val="en-GB"/>
+        </w:rPr>
+        <w:t>gui</w:t>
+      </w:r>
+      <w:proofErr w:type="spellEnd"/>
+      <w:r>
+        <w:rPr>
+          <w:lang w:val="en-GB"/>
+        </w:rPr>
+        <w:t>/action/FreeColAction.java</w:t>
+      </w:r>
+    </w:p>
+    <w:p>
+      <w:pPr>
+        <w:rPr>
+          <w:lang w:val="en-GB"/>
+        </w:rPr>
+      </w:pPr>
+      <w:r>
+        <w:rPr>
+          <w:noProof/>
+        </w:rPr>
+        <w:drawing>
+          <wp:inline distT="0" distB="0" distL="0" distR="0" wp14:anchorId="404D33E2" wp14:editId="6CCC4130">
+            <wp:extent cx="5619750" cy="1676400"/>
+            <wp:effectExtent l="0" t="0" r="0" b="0"/>
+            <wp:docPr id="312843452" name="Picture 1" descr="A screen shot of a computer code&#10;&#10;Description automatically generated"/>
+            <wp:cNvGraphicFramePr>
+              <a:graphicFrameLocks xmlns:a="http://schemas.openxmlformats.org/drawingml/2006/main" noChangeAspect="1"/>
+            </wp:cNvGraphicFramePr>
+            <a:graphic xmlns:a="http://schemas.openxmlformats.org/drawingml/2006/main">
+              <a:graphicData uri="http://schemas.openxmlformats.org/drawingml/2006/picture">
+                <pic:pic xmlns:pic="http://schemas.openxmlformats.org/drawingml/2006/picture">
+                  <pic:nvPicPr>
+                    <pic:cNvPr id="312843452" name="Picture 1" descr="A screen shot of a computer code&#10;&#10;Description automatically generated"/>
+                    <pic:cNvPicPr/>
+                  </pic:nvPicPr>
+                  <pic:blipFill>
+                    <a:blip r:embed="rId6"/>
+                    <a:stretch>
+                      <a:fillRect/>
+                    </a:stretch>
+                  </pic:blipFill>
+                  <pic:spPr>
+                    <a:xfrm>
+                      <a:off x="0" y="0"/>
+                      <a:ext cx="5619750" cy="1676400"/>
+                    </a:xfrm>
+                    <a:prstGeom prst="rect">
+                      <a:avLst/>
+                    </a:prstGeom>
+                  </pic:spPr>
+                </pic:pic>
+              </a:graphicData>
+            </a:graphic>
+          </wp:inline>
+        </w:drawing>
+      </w:r>
+    </w:p>
+    <w:p>
+      <w:pPr>
+        <w:jc w:val="both"/>
+        <w:rPr>
+          <w:lang w:val="en-GB"/>
+        </w:rPr>
+      </w:pPr>
+      <w:r>
+        <w:rPr>
+          <w:lang w:val="en-GB"/>
+        </w:rPr>
+        <w:lastRenderedPageBreak/>
+        <w:t xml:space="preserve">Since </w:t>
+      </w:r>
+      <w:r>
+        <w:rPr>
+          <w:lang w:val="en-GB"/>
+        </w:rPr>
+        <w:t>every</w:t>
+      </w:r>
+      <w:r>
+        <w:rPr>
+          <w:lang w:val="en-GB"/>
+        </w:rPr>
+        <w:t xml:space="preserve"> action extend</w:t>
+      </w:r>
+      <w:r>
+        <w:rPr>
+          <w:lang w:val="en-GB"/>
+        </w:rPr>
+        <w:t>s</w:t>
+      </w:r>
+      <w:r>
+        <w:rPr>
+          <w:lang w:val="en-GB"/>
+        </w:rPr>
+        <w:t xml:space="preserve"> this abstract class and with </w:t>
+      </w:r>
+      <w:r>
+        <w:rPr>
+          <w:lang w:val="en-GB"/>
+        </w:rPr>
+        <w:t xml:space="preserve">every </w:t>
+      </w:r>
+      <w:r>
+        <w:rPr>
+          <w:lang w:val="en-GB"/>
+        </w:rPr>
+        <w:t>new action added we have the ke</w:t>
+      </w:r>
+      <w:r>
+        <w:rPr>
+          <w:lang w:val="en-GB"/>
+        </w:rPr>
+        <w:t>yword “</w:t>
+      </w:r>
+      <w:r>
+        <w:rPr>
+          <w:lang w:val="en-GB"/>
+        </w:rPr>
+        <w:t>new</w:t>
+      </w:r>
+      <w:r>
+        <w:rPr>
+          <w:lang w:val="en-GB"/>
+        </w:rPr>
+        <w:t>” such as in “</w:t>
+      </w:r>
+      <w:r>
+        <w:rPr>
+          <w:lang w:val="en-GB"/>
+        </w:rPr>
+        <w:t>new AboutAction(freeColClient)</w:t>
+      </w:r>
+      <w:r>
+        <w:rPr>
+          <w:lang w:val="en-GB"/>
+        </w:rPr>
+        <w:t>”, it showcases a concrete implementation of a command. The calls to “add” are encapsulating a request as an object.</w:t>
+      </w:r>
+    </w:p>
+    <w:p>
+      <w:pPr>
+        <w:jc w:val="both"/>
+        <w:rPr>
+          <w:lang w:val="en-GB"/>
+        </w:rPr>
+      </w:pPr>
+    </w:p>
+    <w:p>
+      <w:pPr>
+        <w:pStyle w:val="ListParagraph"/>
+        <w:numPr>
+          <w:ilvl w:val="0"/>
+          <w:numId w:val="1"/>
+        </w:numPr>
+        <w:rPr>
+          <w:b/>
+          <w:bCs/>
+          <w:sz w:val="24"/>
+          <w:szCs w:val="24"/>
+          <w:lang w:val="en-GB"/>
+        </w:rPr>
+      </w:pPr>
+      <w:r>
+        <w:rPr>
+          <w:b/>
+          <w:bCs/>
+          <w:sz w:val="24"/>
+          <w:szCs w:val="24"/>
+          <w:lang w:val="en-GB"/>
+        </w:rPr>
+        <w:t>Strategy Pattern</w:t>
+      </w:r>
+      <w:r>
+        <w:rPr>
+          <w:b/>
+          <w:bCs/>
+          <w:sz w:val="24"/>
+          <w:szCs w:val="24"/>
+          <w:lang w:val="en-GB"/>
+        </w:rPr>
+        <w:t xml:space="preserve"> </w:t>
+      </w:r>
+      <w:r>
+        <w:rPr>
+          <w:lang w:val="en-GB"/>
+        </w:rPr>
+        <w:t>(</w:t>
+      </w:r>
+      <w:proofErr w:type="spellStart"/>
+      <w:r>
+        <w:rPr>
+          <w:lang w:val="en-GB"/>
+        </w:rPr>
+        <w:t>src</w:t>
+      </w:r>
+      <w:proofErr w:type="spellEnd"/>
+      <w:r>
+        <w:rPr>
+          <w:lang w:val="en-GB"/>
+        </w:rPr>
+        <w:t>/net/sf/</w:t>
+      </w:r>
+      <w:proofErr w:type="spellStart"/>
+      <w:r>
+        <w:rPr>
+          <w:lang w:val="en-GB"/>
+        </w:rPr>
+        <w:t>freecol</w:t>
+      </w:r>
+      <w:proofErr w:type="spellEnd"/>
+      <w:r>
+        <w:rPr>
+          <w:lang w:val="en-GB"/>
+        </w:rPr>
+        <w:t>/client/</w:t>
+      </w:r>
+      <w:proofErr w:type="spellStart"/>
+      <w:r>
+        <w:rPr>
+          <w:lang w:val="en-GB"/>
+        </w:rPr>
+        <w:t>gui</w:t>
+      </w:r>
+      <w:proofErr w:type="spellEnd"/>
+      <w:r>
+        <w:rPr>
+          <w:lang w:val="en-GB"/>
+        </w:rPr>
+        <w:t>/action/ActionManager.java</w:t>
+      </w:r>
+      <w:r>
+        <w:rPr>
+          <w:lang w:val="en-GB"/>
+        </w:rPr>
+        <w:t>)</w:t>
+      </w:r>
+    </w:p>
+    <w:p>
+      <w:pPr>
+        <w:ind w:left="360"/>
+        <w:rPr>
+          <w:b/>
+          <w:bCs/>
+          <w:sz w:val="24"/>
+          <w:szCs w:val="24"/>
+          <w:lang w:val="en-GB"/>
+        </w:rPr>
+      </w:pPr>
+      <w:r>
+        <w:rPr>
+          <w:noProof/>
+        </w:rPr>
+        <w:drawing>
+          <wp:inline distT="0" distB="0" distL="0" distR="0" wp14:anchorId="5E2B2922" wp14:editId="680838D3">
+            <wp:extent cx="3248025" cy="1790700"/>
+            <wp:effectExtent l="0" t="0" r="9525" b="0"/>
+            <wp:docPr id="879752646" name="Picture 1" descr="A screen shot of a computer code&#10;&#10;Description automatically generated"/>
+            <wp:cNvGraphicFramePr>
+              <a:graphicFrameLocks xmlns:a="http://schemas.openxmlformats.org/drawingml/2006/main" noChangeAspect="1"/>
+            </wp:cNvGraphicFramePr>
+            <a:graphic xmlns:a="http://schemas.openxmlformats.org/drawingml/2006/main">
+              <a:graphicData uri="http://schemas.openxmlformats.org/drawingml/2006/picture">
+                <pic:pic xmlns:pic="http://schemas.openxmlformats.org/drawingml/2006/picture">
+                  <pic:nvPicPr>
+                    <pic:cNvPr id="879752646" name="Picture 1" descr="A screen shot of a computer code&#10;&#10;Description automatically generated"/>
+                    <pic:cNvPicPr/>
+                  </pic:nvPicPr>
+                  <pic:blipFill>
+                    <a:blip r:embed="rId7"/>
+                    <a:stretch>
+                      <a:fillRect/>
+                    </a:stretch>
+                  </pic:blipFill>
+                  <pic:spPr>
+                    <a:xfrm>
+                      <a:off x="0" y="0"/>
+                      <a:ext cx="3248025" cy="1790700"/>
+                    </a:xfrm>
+                    <a:prstGeom prst="rect">
+                      <a:avLst/>
+                    </a:prstGeom>
+                  </pic:spPr>
+                </pic:pic>
+              </a:graphicData>
+            </a:graphic>
+          </wp:inline>
+        </w:drawing>
+      </w:r>
+    </w:p>
+    <w:p>
+      <w:pPr>
+        <w:jc w:val="both"/>
+        <w:rPr>
+          <w:lang w:val="en-GB"/>
+        </w:rPr>
+      </w:pPr>
+      <w:r>
+        <w:rPr>
+          <w:lang w:val="en-GB"/>
+        </w:rPr>
+        <w:t>The ActionManager</w:t>
+      </w:r>
+      <w:r>
+        <w:rPr>
+          <w:lang w:val="en-GB"/>
+        </w:rPr>
+        <w:t xml:space="preserve"> class</w:t>
+      </w:r>
+      <w:r>
+        <w:rPr>
+          <w:lang w:val="en-GB"/>
+        </w:rPr>
+        <w:t xml:space="preserve"> </w:t>
+      </w:r>
+      <w:r>
+        <w:rPr>
+          <w:lang w:val="en-GB"/>
+        </w:rPr>
+        <w:t xml:space="preserve">also uses glimpses of the </w:t>
+      </w:r>
+      <w:r>
+        <w:rPr>
+          <w:lang w:val="en-GB"/>
+        </w:rPr>
+        <w:t>Strategy pattern through its interaction with FreeColAction objects.</w:t>
+      </w:r>
+    </w:p>
+    <w:p>
+      <w:pPr>
+        <w:jc w:val="both"/>
+        <w:rPr>
+          <w:lang w:val="en-GB"/>
+        </w:rPr>
+      </w:pPr>
+      <w:r>
+        <w:rPr>
+          <w:lang w:val="en-GB"/>
+        </w:rPr>
+        <w:t xml:space="preserve">Different actions encapsulate different behaviors that can be executed. </w:t>
+      </w:r>
+    </w:p>
+    <w:p>
+      <w:pPr>
+        <w:jc w:val="both"/>
+        <w:rPr>
+          <w:lang w:val="en-GB"/>
+        </w:rPr>
+      </w:pPr>
+      <w:r>
+        <w:rPr>
+          <w:lang w:val="en-GB"/>
+        </w:rPr>
+        <w:t>I</w:t>
+      </w:r>
+      <w:r>
+        <w:rPr>
+          <w:lang w:val="en-GB"/>
+        </w:rPr>
+        <w:t>t manages a collection of strategies (FreeColAction objects) and allows invoking them based on certain conditions or inputs.</w:t>
+      </w:r>
+    </w:p>
+    <w:p>
+      <w:pPr>
+        <w:jc w:val="both"/>
+        <w:rPr>
+          <w:lang w:val="en-GB"/>
+        </w:rPr>
+      </w:pPr>
+    </w:p>
+    <w:p>
+      <w:pPr>
+        <w:jc w:val="both"/>
+        <w:rPr>
+          <w:lang w:val="en-GB"/>
+        </w:rPr>
+      </w:pPr>
+    </w:p>
+    <w:p>
+      <w:pPr>
+        <w:jc w:val="both"/>
+        <w:rPr>
+          <w:lang w:val="en-GB"/>
+        </w:rPr>
+      </w:pPr>
+    </w:p>
+    <w:p>
+      <w:pPr>
+        <w:jc w:val="both"/>
+        <w:rPr>
+          <w:lang w:val="en-GB"/>
+        </w:rPr>
+      </w:pPr>
+    </w:p>
+    <w:p>
+      <w:pPr>
+        <w:jc w:val="both"/>
+        <w:rPr>
+          <w:lang w:val="en-GB"/>
+        </w:rPr>
+      </w:pPr>
+    </w:p>
+    <w:p>
+      <w:pPr>
+        <w:jc w:val="both"/>
+        <w:rPr>
+          <w:lang w:val="en-GB"/>
+        </w:rPr>
+      </w:pPr>
+    </w:p>
+    <w:p>
+      <w:pPr>
+        <w:jc w:val="both"/>
+        <w:rPr>
+          <w:lang w:val="en-GB"/>
+        </w:rPr>
+      </w:pPr>
+    </w:p>
+    <w:p>
+      <w:pPr>
+        <w:jc w:val="both"/>
+        <w:rPr>
+          <w:lang w:val="en-GB"/>
+        </w:rPr>
+      </w:pPr>
+    </w:p>
+    <w:p>
+      <w:pPr>
+        <w:jc w:val="both"/>
+        <w:rPr>
+          <w:lang w:val="en-GB"/>
+        </w:rPr>
+      </w:pPr>
+    </w:p>
+    <w:p>
+      <w:pPr>
+        <w:jc w:val="both"/>
+        <w:rPr>
+          <w:lang w:val="en-GB"/>
+        </w:rPr>
+      </w:pPr>
+    </w:p>
+    <w:p>
+      <w:pPr>
+        <w:jc w:val="both"/>
+        <w:rPr>
+          <w:lang w:val="en-GB"/>
+        </w:rPr>
+      </w:pPr>
+    </w:p>
+    <w:p>
+      <w:pPr>
+        <w:jc w:val="both"/>
+        <w:rPr>
+          <w:lang w:val="en-GB"/>
+        </w:rPr>
+      </w:pPr>
+    </w:p>
+    <w:p>
+      <w:pPr>
+        <w:jc w:val="both"/>
+        <w:rPr>
+          <w:lang w:val="en-GB"/>
+        </w:rPr>
+      </w:pPr>
+    </w:p>
+    <w:p>
+      <w:pPr>
+        <w:jc w:val="both"/>
+        <w:rPr>
+          <w:lang w:val="en-GB"/>
+        </w:rPr>
+      </w:pPr>
+    </w:p>
+    <w:p>
+      <w:pPr>
+        <w:rPr>
+          <w:lang w:val="en-GB"/>
+        </w:rPr>
+      </w:pPr>
+    </w:p>
+    <w:p>
+      <w:pPr>
+        <w:rPr>
+          <w:lang w:val="en-GB"/>
+        </w:rPr>
+      </w:pPr>
+    </w:p>
+    <w:p>
+      <w:pPr>
+        <w:pStyle w:val="ListParagraph"/>
+        <w:numPr>
+          <w:ilvl w:val="0"/>
+          <w:numId w:val="1"/>
+        </w:numPr>
+        <w:rPr>
+          <w:sz w:val="24"/>
+          <w:szCs w:val="24"/>
+          <w:lang w:val="en-GB"/>
+        </w:rPr>
+      </w:pPr>
+      <w:r>
+        <w:rPr>
+          <w:b/>
+          <w:bCs/>
+          <w:sz w:val="24"/>
+          <w:szCs w:val="24"/>
+          <w:lang w:val="en-GB"/>
+        </w:rPr>
+        <w:lastRenderedPageBreak/>
+        <w:t>Facade Pattern</w:t>
+      </w:r>
+      <w:r>
+        <w:rPr>
+          <w:sz w:val="24"/>
+          <w:szCs w:val="24"/>
+          <w:lang w:val="en-GB"/>
+        </w:rPr>
+        <w:t xml:space="preserve"> (</w:t>
+      </w:r>
+      <w:proofErr w:type="spellStart"/>
+      <w:r>
+        <w:rPr>
+          <w:sz w:val="24"/>
+          <w:szCs w:val="24"/>
+          <w:lang w:val="en-GB"/>
+        </w:rPr>
+        <w:t>src</w:t>
+      </w:r>
+      <w:proofErr w:type="spellEnd"/>
+      <w:r>
+        <w:rPr>
+          <w:sz w:val="24"/>
+          <w:szCs w:val="24"/>
+          <w:lang w:val="en-GB"/>
+        </w:rPr>
+        <w:t>/net/sf/</w:t>
+      </w:r>
+      <w:proofErr w:type="spellStart"/>
+      <w:r>
+        <w:rPr>
+          <w:sz w:val="24"/>
+          <w:szCs w:val="24"/>
+          <w:lang w:val="en-GB"/>
+        </w:rPr>
+        <w:t>freecol</w:t>
+      </w:r>
+      <w:proofErr w:type="spellEnd"/>
+      <w:r>
+        <w:rPr>
+          <w:sz w:val="24"/>
+          <w:szCs w:val="24"/>
+          <w:lang w:val="en-GB"/>
+        </w:rPr>
+        <w:t>/client/control/SoundController.java</w:t>
+      </w:r>
+      <w:r>
+        <w:rPr>
+          <w:sz w:val="24"/>
+          <w:szCs w:val="24"/>
+          <w:lang w:val="en-GB"/>
+        </w:rPr>
+        <w:t>)</w:t>
+      </w:r>
+    </w:p>
+    <w:p>
+      <w:pPr>
+        <w:ind w:left="360"/>
+        <w:rPr>
+          <w:b/>
+          <w:bCs/>
+          <w:sz w:val="24"/>
+          <w:szCs w:val="24"/>
+          <w:lang w:val="en-GB"/>
+        </w:rPr>
+      </w:pPr>
+      <w:r>
+        <w:rPr>
+          <w:noProof/>
+        </w:rPr>
+        <w:drawing>
+          <wp:inline distT="0" distB="0" distL="0" distR="0" wp14:anchorId="70BE1B8D" wp14:editId="5B332B12">
+            <wp:extent cx="5731510" cy="2042160"/>
+            <wp:effectExtent l="0" t="0" r="2540" b="0"/>
+            <wp:docPr id="1445301308" name="Picture 1" descr="A screen shot of a computer program&#10;&#10;Description automatically generated"/>
+            <wp:cNvGraphicFramePr>
+              <a:graphicFrameLocks xmlns:a="http://schemas.openxmlformats.org/drawingml/2006/main" noChangeAspect="1"/>
+            </wp:cNvGraphicFramePr>
+            <a:graphic xmlns:a="http://schemas.openxmlformats.org/drawingml/2006/main">
+              <a:graphicData uri="http://schemas.openxmlformats.org/drawingml/2006/picture">
+                <pic:pic xmlns:pic="http://schemas.openxmlformats.org/drawingml/2006/picture">
+                  <pic:nvPicPr>
+                    <pic:cNvPr id="1445301308" name="Picture 1" descr="A screen shot of a computer program&#10;&#10;Description automatically generated"/>
+                    <pic:cNvPicPr/>
+                  </pic:nvPicPr>
+                  <pic:blipFill>
+                    <a:blip r:embed="rId8"/>
+                    <a:stretch>
+                      <a:fillRect/>
+                    </a:stretch>
+                  </pic:blipFill>
+                  <pic:spPr>
+                    <a:xfrm>
+                      <a:off x="0" y="0"/>
+                      <a:ext cx="5731510" cy="2042160"/>
+                    </a:xfrm>
+                    <a:prstGeom prst="rect">
+                      <a:avLst/>
+                    </a:prstGeom>
+                  </pic:spPr>
+                </pic:pic>
+              </a:graphicData>
+            </a:graphic>
+          </wp:inline>
+        </w:drawing>
+      </w:r>
+    </w:p>
+    <w:p>
+      <w:pPr>
+        <w:jc w:val="both"/>
+        <w:rPr>
+          <w:lang w:val="en-GB"/>
+        </w:rPr>
+      </w:pPr>
+      <w:r>
+        <w:rPr>
+          <w:lang w:val="en-GB"/>
+        </w:rPr>
+        <w:t xml:space="preserve">The </w:t>
+      </w:r>
+      <w:r>
+        <w:rPr>
+          <w:b/>
+          <w:bCs/>
+          <w:lang w:val="en-GB"/>
+        </w:rPr>
+        <w:t>SoundController</w:t>
+      </w:r>
+      <w:r>
+        <w:rPr>
+          <w:lang w:val="en-GB"/>
+        </w:rPr>
+        <w:t xml:space="preserve"> class</w:t>
+      </w:r>
+      <w:r>
+        <w:rPr>
+          <w:lang w:val="en-GB"/>
+        </w:rPr>
+        <w:t xml:space="preserve"> simplifies the interface for playing sounds and music by providing</w:t>
+      </w:r>
+      <w:r>
+        <w:rPr>
+          <w:lang w:val="en-GB"/>
+        </w:rPr>
+        <w:t xml:space="preserve"> </w:t>
+      </w:r>
+      <w:r>
+        <w:rPr>
+          <w:lang w:val="en-GB"/>
+        </w:rPr>
+        <w:t xml:space="preserve">methods like </w:t>
+      </w:r>
+      <w:r>
+        <w:rPr>
+          <w:b/>
+          <w:bCs/>
+          <w:lang w:val="en-GB"/>
+        </w:rPr>
+        <w:t>playSound</w:t>
+      </w:r>
+      <w:r>
+        <w:rPr>
+          <w:lang w:val="en-GB"/>
+        </w:rPr>
+        <w:t xml:space="preserve"> and </w:t>
+      </w:r>
+      <w:r>
+        <w:rPr>
+          <w:b/>
+          <w:bCs/>
+          <w:lang w:val="en-GB"/>
+        </w:rPr>
+        <w:t>playMusic</w:t>
+      </w:r>
+      <w:r>
+        <w:rPr>
+          <w:lang w:val="en-GB"/>
+        </w:rPr>
+        <w:t xml:space="preserve">. It hides the complexities of the </w:t>
+      </w:r>
+      <w:r>
+        <w:rPr>
+          <w:b/>
+          <w:bCs/>
+          <w:lang w:val="en-GB"/>
+        </w:rPr>
+        <w:t>SoundPlayer</w:t>
+      </w:r>
+      <w:r>
+        <w:rPr>
+          <w:lang w:val="en-GB"/>
+        </w:rPr>
+        <w:t xml:space="preserve"> class and the underlying audio system from the rest of the application</w:t>
+      </w:r>
+      <w:r>
+        <w:rPr>
+          <w:lang w:val="en-GB"/>
+        </w:rPr>
+        <w:t xml:space="preserve"> - </w:t>
+      </w:r>
+      <w:r>
+        <w:rPr>
+          <w:lang w:val="en-GB"/>
+        </w:rPr>
+        <w:t>a key aspect of the Facade Pattern. Clients of SoundController don't need to deal with mixers, audio files, or sound resources directly.</w:t>
+      </w:r>
+    </w:p>
     <w:sectPr>
       <w:pgSz w:w="11906" w:h="16838"/>
       <w:pgMar w:top="1440" w:right="1440" w:bottom="1440" w:left="1440" w:header="720" w:footer="720" w:gutter="0"/>
@@ -13,12 +952,110 @@
 </w:document>
 </file>
 
+<file path=word/numbering.xml><?xml version="1.0" encoding="utf-8"?>
+<w:numbering xmlns:wpc="http://schemas.microsoft.com/office/word/2010/wordprocessingCanvas" xmlns:cx="http://schemas.microsoft.com/office/drawing/2014/chartex" xmlns:cx1="http://schemas.microsoft.com/office/drawing/2015/9/8/chartex" xmlns:cx2="http://schemas.microsoft.com/office/drawing/2015/10/21/chartex" xmlns:cx3="http://schemas.microsoft.com/office/drawing/2016/5/9/chartex" xmlns:cx4="http://schemas.microsoft.com/office/drawing/2016/5/10/chartex" xmlns:cx5="http://schemas.microsoft.com/office/drawing/2016/5/11/chartex" xmlns:cx6="http://schemas.microsoft.com/office/drawing/2016/5/12/chartex" xmlns:cx7="http://schemas.microsoft.com/office/drawing/2016/5/13/chartex" xmlns:cx8="http://schemas.microsoft.com/office/drawing/2016/5/14/chartex" xmlns:mc="http://schemas.openxmlformats.org/markup-compatibility/2006" xmlns:aink="http://schemas.microsoft.com/office/drawing/2016/ink" xmlns:am3d="http://schemas.microsoft.com/office/drawing/2017/model3d" xmlns:o="urn:schemas-microsoft-com:office:office" xmlns:oel="http://schemas.microsoft.com/office/2019/extlst" xmlns:r="http://schemas.openxmlformats.org/officeDocument/2006/relationships" xmlns:m="http://schemas.openxmlformats.org/officeDocument/2006/math" xmlns:v="urn:schemas-microsoft-com:vml" xmlns:wp14="http://schemas.microsoft.com/office/word/2010/wordprocessingDrawing" xmlns:wp="http://schemas.openxmlformats.org/drawingml/2006/wordprocessingDrawing" xmlns:w10="urn:schemas-microsoft-com:office:word" xmlns:w="http://schemas.openxmlformats.org/wordprocessingml/2006/main" xmlns:w14="http://schemas.microsoft.com/office/word/2010/wordml" xmlns:w15="http://schemas.microsoft.com/office/word/2012/wordml" xmlns:w16cex="http://schemas.microsoft.com/office/word/2018/wordml/cex" xmlns:w16cid="http://schemas.microsoft.com/office/word/2016/wordml/cid" xmlns:w16="http://schemas.microsoft.com/office/word/2018/wordml" xmlns:w16sdtdh="http://schemas.microsoft.com/office/word/2020/wordml/sdtdatahash" xmlns:w16se="http://schemas.microsoft.com/office/word/2015/wordml/symex" xmlns:wpg="http://schemas.microsoft.com/office/word/2010/wordprocessingGroup" xmlns:wpi="http://schemas.microsoft.com/office/word/2010/wordprocessingInk" xmlns:wne="http://schemas.microsoft.com/office/word/2006/wordml" xmlns:wps="http://schemas.microsoft.com/office/word/2010/wordprocessingShape" mc:Ignorable="w14 w15 w16se w16cid w16 w16cex w16sdtdh wp14">
+  <w:abstractNum w:abstractNumId="0" w15:restartNumberingAfterBreak="0">
+    <w:nsid w:val="6FCD49A5"/>
+    <w:multiLevelType w:val="hybridMultilevel"/>
+    <w:tmpl w:val="14DC7CFA"/>
+    <w:lvl w:ilvl="0" w:tplc="9D682244">
+      <w:start w:val="1"/>
+      <w:numFmt w:val="decimal"/>
+      <w:lvlText w:val="%1."/>
+      <w:lvlJc w:val="left"/>
+      <w:pPr>
+        <w:ind w:left="720" w:hanging="360"/>
+      </w:pPr>
+      <w:rPr>
+        <w:b/>
+        <w:bCs/>
+      </w:rPr>
+    </w:lvl>
+    <w:lvl w:ilvl="1" w:tplc="08160019" w:tentative="1">
+      <w:start w:val="1"/>
+      <w:numFmt w:val="lowerLetter"/>
+      <w:lvlText w:val="%2."/>
+      <w:lvlJc w:val="left"/>
+      <w:pPr>
+        <w:ind w:left="1440" w:hanging="360"/>
+      </w:pPr>
+    </w:lvl>
+    <w:lvl w:ilvl="2" w:tplc="0816001B" w:tentative="1">
+      <w:start w:val="1"/>
+      <w:numFmt w:val="lowerRoman"/>
+      <w:lvlText w:val="%3."/>
+      <w:lvlJc w:val="right"/>
+      <w:pPr>
+        <w:ind w:left="2160" w:hanging="180"/>
+      </w:pPr>
+    </w:lvl>
+    <w:lvl w:ilvl="3" w:tplc="0816000F" w:tentative="1">
+      <w:start w:val="1"/>
+      <w:numFmt w:val="decimal"/>
+      <w:lvlText w:val="%4."/>
+      <w:lvlJc w:val="left"/>
+      <w:pPr>
+        <w:ind w:left="2880" w:hanging="360"/>
+      </w:pPr>
+    </w:lvl>
+    <w:lvl w:ilvl="4" w:tplc="08160019" w:tentative="1">
+      <w:start w:val="1"/>
+      <w:numFmt w:val="lowerLetter"/>
+      <w:lvlText w:val="%5."/>
+      <w:lvlJc w:val="left"/>
+      <w:pPr>
+        <w:ind w:left="3600" w:hanging="360"/>
+      </w:pPr>
+    </w:lvl>
+    <w:lvl w:ilvl="5" w:tplc="0816001B" w:tentative="1">
+      <w:start w:val="1"/>
+      <w:numFmt w:val="lowerRoman"/>
+      <w:lvlText w:val="%6."/>
+      <w:lvlJc w:val="right"/>
+      <w:pPr>
+        <w:ind w:left="4320" w:hanging="180"/>
+      </w:pPr>
+    </w:lvl>
+    <w:lvl w:ilvl="6" w:tplc="0816000F" w:tentative="1">
+      <w:start w:val="1"/>
+      <w:numFmt w:val="decimal"/>
+      <w:lvlText w:val="%7."/>
+      <w:lvlJc w:val="left"/>
+      <w:pPr>
+        <w:ind w:left="5040" w:hanging="360"/>
+      </w:pPr>
+    </w:lvl>
+    <w:lvl w:ilvl="7" w:tplc="08160019" w:tentative="1">
+      <w:start w:val="1"/>
+      <w:numFmt w:val="lowerLetter"/>
+      <w:lvlText w:val="%8."/>
+      <w:lvlJc w:val="left"/>
+      <w:pPr>
+        <w:ind w:left="5760" w:hanging="360"/>
+      </w:pPr>
+    </w:lvl>
+    <w:lvl w:ilvl="8" w:tplc="0816001B" w:tentative="1">
+      <w:start w:val="1"/>
+      <w:numFmt w:val="lowerRoman"/>
+      <w:lvlText w:val="%9."/>
+      <w:lvlJc w:val="right"/>
+      <w:pPr>
+        <w:ind w:left="6480" w:hanging="180"/>
+      </w:pPr>
+    </w:lvl>
+  </w:abstractNum>
+  <w:num w:numId="1" w16cid:durableId="532618023">
+    <w:abstractNumId w:val="0"/>
+  </w:num>
+</w:numbering>
+</file>
+
 <file path=word/styles.xml><?xml version="1.0" encoding="utf-8"?>
-<w:styles xmlns:wp14="http://schemas.microsoft.com/office/word/2010/wordprocessingDrawing" xmlns:mc="http://schemas.openxmlformats.org/markup-compatibility/2006" xmlns:r="http://schemas.openxmlformats.org/officeDocument/2006/relationships" xmlns:w="http://schemas.openxmlformats.org/wordprocessingml/2006/main" xmlns:w14="http://schemas.microsoft.com/office/word/2010/wordml" xmlns:w15="http://schemas.microsoft.com/office/word/2012/wordml" mc:Ignorable="w14 w15 wp14">
+<w:styles xmlns:mc="http://schemas.openxmlformats.org/markup-compatibility/2006" xmlns:r="http://schemas.openxmlformats.org/officeDocument/2006/relationships" xmlns:w="http://schemas.openxmlformats.org/wordprocessingml/2006/main" xmlns:w14="http://schemas.microsoft.com/office/word/2010/wordml" xmlns:w15="http://schemas.microsoft.com/office/word/2012/wordml" xmlns:w16cex="http://schemas.microsoft.com/office/word/2018/wordml/cex" xmlns:w16cid="http://schemas.microsoft.com/office/word/2016/wordml/cid" xmlns:w16="http://schemas.microsoft.com/office/word/2018/wordml" xmlns:w16sdtdh="http://schemas.microsoft.com/office/word/2020/wordml/sdtdatahash" xmlns:w16se="http://schemas.microsoft.com/office/word/2015/wordml/symex" mc:Ignorable="w14 w15 w16se w16cid w16 w16cex w16sdtdh">
   <w:docDefaults>
     <w:rPrDefault>
       <w:rPr>
-        <w:rFonts w:asciiTheme="minorHAnsi" w:hAnsiTheme="minorHAnsi" w:eastAsiaTheme="minorHAnsi" w:cstheme="minorBidi"/>
+        <w:rFonts w:asciiTheme="minorHAnsi" w:eastAsiaTheme="minorHAnsi" w:hAnsiTheme="minorHAnsi" w:cstheme="minorBidi"/>
         <w:sz w:val="22"/>
         <w:szCs w:val="22"/>
         <w:lang w:val="pt-PT" w:eastAsia="en-US" w:bidi="ar-SA"/>
@@ -30,17 +1067,17 @@
       </w:pPr>
     </w:pPrDefault>
   </w:docDefaults>
-  <w:latentStyles w:defLockedState="0" w:defUIPriority="99" w:defSemiHidden="0" w:defUnhideWhenUsed="0" w:defQFormat="0" w:count="371">
+  <w:latentStyles w:defLockedState="0" w:defUIPriority="99" w:defSemiHidden="0" w:defUnhideWhenUsed="0" w:defQFormat="0" w:count="376">
     <w:lsdException w:name="Normal" w:uiPriority="0" w:qFormat="1"/>
     <w:lsdException w:name="heading 1" w:uiPriority="9" w:qFormat="1"/>
-    <w:lsdException w:name="heading 2" w:uiPriority="9" w:semiHidden="1" w:unhideWhenUsed="1" w:qFormat="1"/>
-    <w:lsdException w:name="heading 3" w:uiPriority="9" w:semiHidden="1" w:unhideWhenUsed="1" w:qFormat="1"/>
-    <w:lsdException w:name="heading 4" w:uiPriority="9" w:semiHidden="1" w:unhideWhenUsed="1" w:qFormat="1"/>
-    <w:lsdException w:name="heading 5" w:uiPriority="9" w:semiHidden="1" w:unhideWhenUsed="1" w:qFormat="1"/>
-    <w:lsdException w:name="heading 6" w:uiPriority="9" w:semiHidden="1" w:unhideWhenUsed="1" w:qFormat="1"/>
-    <w:lsdException w:name="heading 7" w:uiPriority="9" w:semiHidden="1" w:unhideWhenUsed="1" w:qFormat="1"/>
-    <w:lsdException w:name="heading 8" w:uiPriority="9" w:semiHidden="1" w:unhideWhenUsed="1" w:qFormat="1"/>
-    <w:lsdException w:name="heading 9" w:uiPriority="9" w:semiHidden="1" w:unhideWhenUsed="1" w:qFormat="1"/>
+    <w:lsdException w:name="heading 2" w:semiHidden="1" w:uiPriority="9" w:unhideWhenUsed="1" w:qFormat="1"/>
+    <w:lsdException w:name="heading 3" w:semiHidden="1" w:uiPriority="9" w:unhideWhenUsed="1" w:qFormat="1"/>
+    <w:lsdException w:name="heading 4" w:semiHidden="1" w:uiPriority="9" w:unhideWhenUsed="1" w:qFormat="1"/>
+    <w:lsdException w:name="heading 5" w:semiHidden="1" w:uiPriority="9" w:unhideWhenUsed="1" w:qFormat="1"/>
+    <w:lsdException w:name="heading 6" w:semiHidden="1" w:uiPriority="9" w:unhideWhenUsed="1" w:qFormat="1"/>
+    <w:lsdException w:name="heading 7" w:semiHidden="1" w:uiPriority="9" w:unhideWhenUsed="1" w:qFormat="1"/>
+    <w:lsdException w:name="heading 8" w:semiHidden="1" w:uiPriority="9" w:unhideWhenUsed="1" w:qFormat="1"/>
+    <w:lsdException w:name="heading 9" w:semiHidden="1" w:uiPriority="9" w:unhideWhenUsed="1" w:qFormat="1"/>
     <w:lsdException w:name="index 1" w:semiHidden="1" w:unhideWhenUsed="1"/>
     <w:lsdException w:name="index 2" w:semiHidden="1" w:unhideWhenUsed="1"/>
     <w:lsdException w:name="index 3" w:semiHidden="1" w:unhideWhenUsed="1"/>
@@ -50,22 +1087,22 @@
     <w:lsdException w:name="index 7" w:semiHidden="1" w:unhideWhenUsed="1"/>
     <w:lsdException w:name="index 8" w:semiHidden="1" w:unhideWhenUsed="1"/>
     <w:lsdException w:name="index 9" w:semiHidden="1" w:unhideWhenUsed="1"/>
-    <w:lsdException w:name="toc 1" w:uiPriority="39" w:semiHidden="1" w:unhideWhenUsed="1"/>
-    <w:lsdException w:name="toc 2" w:uiPriority="39" w:semiHidden="1" w:unhideWhenUsed="1"/>
-    <w:lsdException w:name="toc 3" w:uiPriority="39" w:semiHidden="1" w:unhideWhenUsed="1"/>
-    <w:lsdException w:name="toc 4" w:uiPriority="39" w:semiHidden="1" w:unhideWhenUsed="1"/>
-    <w:lsdException w:name="toc 5" w:uiPriority="39" w:semiHidden="1" w:unhideWhenUsed="1"/>
-    <w:lsdException w:name="toc 6" w:uiPriority="39" w:semiHidden="1" w:unhideWhenUsed="1"/>
-    <w:lsdException w:name="toc 7" w:uiPriority="39" w:semiHidden="1" w:unhideWhenUsed="1"/>
-    <w:lsdException w:name="toc 8" w:uiPriority="39" w:semiHidden="1" w:unhideWhenUsed="1"/>
-    <w:lsdException w:name="toc 9" w:uiPriority="39" w:semiHidden="1" w:unhideWhenUsed="1"/>
+    <w:lsdException w:name="toc 1" w:semiHidden="1" w:uiPriority="39" w:unhideWhenUsed="1"/>
+    <w:lsdException w:name="toc 2" w:semiHidden="1" w:uiPriority="39" w:unhideWhenUsed="1"/>
+    <w:lsdException w:name="toc 3" w:semiHidden="1" w:uiPriority="39" w:unhideWhenUsed="1"/>
+    <w:lsdException w:name="toc 4" w:semiHidden="1" w:uiPriority="39" w:unhideWhenUsed="1"/>
+    <w:lsdException w:name="toc 5" w:semiHidden="1" w:uiPriority="39" w:unhideWhenUsed="1"/>
+    <w:lsdException w:name="toc 6" w:semiHidden="1" w:uiPriority="39" w:unhideWhenUsed="1"/>
+    <w:lsdException w:name="toc 7" w:semiHidden="1" w:uiPriority="39" w:unhideWhenUsed="1"/>
+    <w:lsdException w:name="toc 8" w:semiHidden="1" w:uiPriority="39" w:unhideWhenUsed="1"/>
+    <w:lsdException w:name="toc 9" w:semiHidden="1" w:uiPriority="39" w:unhideWhenUsed="1"/>
     <w:lsdException w:name="Normal Indent" w:semiHidden="1" w:unhideWhenUsed="1"/>
     <w:lsdException w:name="footnote text" w:semiHidden="1" w:unhideWhenUsed="1"/>
     <w:lsdException w:name="annotation text" w:semiHidden="1" w:unhideWhenUsed="1"/>
     <w:lsdException w:name="header" w:semiHidden="1" w:unhideWhenUsed="1"/>
     <w:lsdException w:name="footer" w:semiHidden="1" w:unhideWhenUsed="1"/>
     <w:lsdException w:name="index heading" w:semiHidden="1" w:unhideWhenUsed="1"/>
-    <w:lsdException w:name="caption" w:uiPriority="35" w:semiHidden="1" w:unhideWhenUsed="1" w:qFormat="1"/>
+    <w:lsdException w:name="caption" w:semiHidden="1" w:uiPriority="35" w:unhideWhenUsed="1" w:qFormat="1"/>
     <w:lsdException w:name="table of figures" w:semiHidden="1" w:unhideWhenUsed="1"/>
     <w:lsdException w:name="envelope address" w:semiHidden="1" w:unhideWhenUsed="1"/>
     <w:lsdException w:name="envelope return" w:semiHidden="1" w:unhideWhenUsed="1"/>
@@ -96,7 +1133,7 @@
     <w:lsdException w:name="Title" w:uiPriority="10" w:qFormat="1"/>
     <w:lsdException w:name="Closing" w:semiHidden="1" w:unhideWhenUsed="1"/>
     <w:lsdException w:name="Signature" w:semiHidden="1" w:unhideWhenUsed="1"/>
-    <w:lsdException w:name="Default Paragraph Font" w:uiPriority="1" w:semiHidden="1" w:unhideWhenUsed="1"/>
+    <w:lsdException w:name="Default Paragraph Font" w:semiHidden="1" w:uiPriority="1" w:unhideWhenUsed="1"/>
     <w:lsdException w:name="Body Text" w:semiHidden="1" w:unhideWhenUsed="1"/>
     <w:lsdException w:name="Body Text Indent" w:semiHidden="1" w:unhideWhenUsed="1"/>
     <w:lsdException w:name="List Continue" w:semiHidden="1" w:unhideWhenUsed="1"/>
@@ -296,8 +1333,8 @@
     <w:lsdException w:name="Subtle Reference" w:uiPriority="31" w:qFormat="1"/>
     <w:lsdException w:name="Intense Reference" w:uiPriority="32" w:qFormat="1"/>
     <w:lsdException w:name="Book Title" w:uiPriority="33" w:qFormat="1"/>
-    <w:lsdException w:name="Bibliography" w:uiPriority="37" w:semiHidden="1" w:unhideWhenUsed="1"/>
-    <w:lsdException w:name="TOC Heading" w:uiPriority="39" w:semiHidden="1" w:unhideWhenUsed="1" w:qFormat="1"/>
+    <w:lsdException w:name="Bibliography" w:semiHidden="1" w:uiPriority="37" w:unhideWhenUsed="1"/>
+    <w:lsdException w:name="TOC Heading" w:semiHidden="1" w:uiPriority="39" w:unhideWhenUsed="1" w:qFormat="1"/>
     <w:lsdException w:name="Plain Table 1" w:uiPriority="41"/>
     <w:lsdException w:name="Plain Table 2" w:uiPriority="42"/>
     <w:lsdException w:name="Plain Table 3" w:uiPriority="43"/>
@@ -402,18 +1439,23 @@
     <w:lsdException w:name="List Table 5 Dark Accent 6" w:uiPriority="50"/>
     <w:lsdException w:name="List Table 6 Colorful Accent 6" w:uiPriority="51"/>
     <w:lsdException w:name="List Table 7 Colorful Accent 6" w:uiPriority="52"/>
+    <w:lsdException w:name="Mention" w:semiHidden="1" w:unhideWhenUsed="1"/>
+    <w:lsdException w:name="Smart Hyperlink" w:semiHidden="1" w:unhideWhenUsed="1"/>
+    <w:lsdException w:name="Hashtag" w:semiHidden="1" w:unhideWhenUsed="1"/>
+    <w:lsdException w:name="Unresolved Mention" w:semiHidden="1" w:unhideWhenUsed="1"/>
+    <w:lsdException w:name="Smart Link" w:semiHidden="1" w:unhideWhenUsed="1"/>
   </w:latentStyles>
-  <w:style w:type="paragraph" w:styleId="Normal" w:default="1">
+  <w:style w:type="paragraph" w:default="1" w:styleId="Normal">
     <w:name w:val="Normal"/>
     <w:qFormat/>
   </w:style>
-  <w:style w:type="character" w:styleId="DefaultParagraphFont" w:default="1">
+  <w:style w:type="character" w:default="1" w:styleId="DefaultParagraphFont">
     <w:name w:val="Default Paragraph Font"/>
     <w:uiPriority w:val="1"/>
     <w:semiHidden/>
     <w:unhideWhenUsed/>
   </w:style>
-  <w:style w:type="table" w:styleId="TableNormal" w:default="1">
+  <w:style w:type="table" w:default="1" w:styleId="TableNormal">
     <w:name w:val="Normal Table"/>
     <w:uiPriority w:val="99"/>
     <w:semiHidden/>
@@ -428,11 +1470,22 @@
       </w:tblCellMar>
     </w:tblPr>
   </w:style>
-  <w:style w:type="numbering" w:styleId="NoList" w:default="1">
+  <w:style w:type="numbering" w:default="1" w:styleId="NoList">
     <w:name w:val="No List"/>
     <w:uiPriority w:val="99"/>
     <w:semiHidden/>
     <w:unhideWhenUsed/>
+  </w:style>
+  <w:style w:type="paragraph" w:styleId="ListParagraph">
+    <w:name w:val="List Paragraph"/>
+    <w:basedOn w:val="Normal"/>
+    <w:uiPriority w:val="34"/>
+    <w:qFormat/>
+    <w:rsid w:val="00770FA8"/>
+    <w:pPr>
+      <w:ind w:left="720"/>
+      <w:contextualSpacing/>
+    </w:pPr>
   </w:style>
 </w:styles>
 </file>

</xml_diff>

<commit_message>
updated patterns with classdiagrams
</commit_message>
<xml_diff>
--- a/Project_Management/jose_pereira_55204/patterns_jose_pereira_55204.docx
+++ b/Project_Management/jose_pereira_55204/patterns_jose_pereira_55204.docx
@@ -78,47 +78,11 @@
         </w:rPr>
         <w:t>(</w:t>
       </w:r>
-      <w:proofErr w:type="spellStart"/>
-      <w:r>
-        <w:rPr>
-          <w:lang w:val="en-GB"/>
-        </w:rPr>
-        <w:t>src</w:t>
-      </w:r>
-      <w:proofErr w:type="spellEnd"/>
-      <w:r>
-        <w:rPr>
-          <w:lang w:val="en-GB"/>
-        </w:rPr>
-        <w:t>/net/sf/</w:t>
-      </w:r>
-      <w:proofErr w:type="spellStart"/>
-      <w:r>
-        <w:rPr>
-          <w:lang w:val="en-GB"/>
-        </w:rPr>
-        <w:t>freecol</w:t>
-      </w:r>
-      <w:proofErr w:type="spellEnd"/>
-      <w:r>
-        <w:rPr>
-          <w:lang w:val="en-GB"/>
-        </w:rPr>
-        <w:t>/client/</w:t>
-      </w:r>
-      <w:proofErr w:type="spellStart"/>
-      <w:r>
-        <w:rPr>
-          <w:lang w:val="en-GB"/>
-        </w:rPr>
-        <w:t>gui</w:t>
-      </w:r>
-      <w:proofErr w:type="spellEnd"/>
-      <w:r>
-        <w:rPr>
-          <w:lang w:val="en-GB"/>
-        </w:rPr>
-        <w:t>/action/ActionManager.java</w:t>
+      <w:r>
+        <w:rPr>
+          <w:lang w:val="en-GB"/>
+        </w:rPr>
+        <w:t>src/net/sf/freecol/client/gui/action/ActionManager.java</w:t>
       </w:r>
       <w:r>
         <w:rPr>
@@ -194,47 +158,11 @@
         </w:rPr>
         <w:t xml:space="preserve"> </w:t>
       </w:r>
-      <w:proofErr w:type="spellStart"/>
-      <w:r>
-        <w:rPr>
-          <w:lang w:val="en-GB"/>
-        </w:rPr>
-        <w:t>src</w:t>
-      </w:r>
-      <w:proofErr w:type="spellEnd"/>
-      <w:r>
-        <w:rPr>
-          <w:lang w:val="en-GB"/>
-        </w:rPr>
-        <w:t>/net/sf/</w:t>
-      </w:r>
-      <w:proofErr w:type="spellStart"/>
-      <w:r>
-        <w:rPr>
-          <w:lang w:val="en-GB"/>
-        </w:rPr>
-        <w:t>freecol</w:t>
-      </w:r>
-      <w:proofErr w:type="spellEnd"/>
-      <w:r>
-        <w:rPr>
-          <w:lang w:val="en-GB"/>
-        </w:rPr>
-        <w:t>/client/</w:t>
-      </w:r>
-      <w:proofErr w:type="spellStart"/>
-      <w:r>
-        <w:rPr>
-          <w:lang w:val="en-GB"/>
-        </w:rPr>
-        <w:t>gui</w:t>
-      </w:r>
-      <w:proofErr w:type="spellEnd"/>
-      <w:r>
-        <w:rPr>
-          <w:lang w:val="en-GB"/>
-        </w:rPr>
-        <w:t>/action/FreeColAction.java</w:t>
+      <w:r>
+        <w:rPr>
+          <w:lang w:val="en-GB"/>
+        </w:rPr>
+        <w:t>src/net/sf/freecol/client/gui/action/FreeColAction.java</w:t>
       </w:r>
     </w:p>
     <w:p>
@@ -291,11 +219,82 @@
           <w:lang w:val="en-GB"/>
         </w:rPr>
       </w:pPr>
-      <w:r>
-        <w:rPr>
-          <w:lang w:val="en-GB"/>
-        </w:rPr>
-        <w:lastRenderedPageBreak/>
+    </w:p>
+    <w:p>
+      <w:pPr>
+        <w:jc w:val="both"/>
+        <w:rPr>
+          <w:lang w:val="en-GB"/>
+        </w:rPr>
+      </w:pPr>
+      <w:r>
+        <w:rPr>
+          <w:noProof/>
+        </w:rPr>
+        <w:drawing>
+          <wp:inline distT="0" distB="0" distL="0" distR="0" wp14:anchorId="24E87ADC" wp14:editId="7D290734">
+            <wp:extent cx="5731510" cy="3316605"/>
+            <wp:effectExtent l="0" t="0" r="2540" b="0"/>
+            <wp:docPr id="572901877" name="Picture 1" descr="A screenshot of a computer&#10;&#10;Description automatically generated"/>
+            <wp:cNvGraphicFramePr>
+              <a:graphicFrameLocks xmlns:a="http://schemas.openxmlformats.org/drawingml/2006/main" noChangeAspect="1"/>
+            </wp:cNvGraphicFramePr>
+            <a:graphic xmlns:a="http://schemas.openxmlformats.org/drawingml/2006/main">
+              <a:graphicData uri="http://schemas.openxmlformats.org/drawingml/2006/picture">
+                <pic:pic xmlns:pic="http://schemas.openxmlformats.org/drawingml/2006/picture">
+                  <pic:nvPicPr>
+                    <pic:cNvPr id="572901877" name="Picture 1" descr="A screenshot of a computer&#10;&#10;Description automatically generated"/>
+                    <pic:cNvPicPr/>
+                  </pic:nvPicPr>
+                  <pic:blipFill>
+                    <a:blip r:embed="rId7"/>
+                    <a:stretch>
+                      <a:fillRect/>
+                    </a:stretch>
+                  </pic:blipFill>
+                  <pic:spPr>
+                    <a:xfrm>
+                      <a:off x="0" y="0"/>
+                      <a:ext cx="5731510" cy="3316605"/>
+                    </a:xfrm>
+                    <a:prstGeom prst="rect">
+                      <a:avLst/>
+                    </a:prstGeom>
+                  </pic:spPr>
+                </pic:pic>
+              </a:graphicData>
+            </a:graphic>
+          </wp:inline>
+        </w:drawing>
+      </w:r>
+    </w:p>
+    <w:p>
+      <w:pPr>
+        <w:jc w:val="both"/>
+        <w:rPr>
+          <w:lang w:val="en-GB"/>
+        </w:rPr>
+      </w:pPr>
+    </w:p>
+    <w:p>
+      <w:pPr>
+        <w:jc w:val="both"/>
+        <w:rPr>
+          <w:lang w:val="en-GB"/>
+        </w:rPr>
+      </w:pPr>
+    </w:p>
+    <w:p>
+      <w:pPr>
+        <w:jc w:val="both"/>
+        <w:rPr>
+          <w:lang w:val="en-GB"/>
+        </w:rPr>
+      </w:pPr>
+      <w:r>
+        <w:rPr>
+          <w:lang w:val="en-GB"/>
+        </w:rPr>
         <w:t xml:space="preserve">Since </w:t>
       </w:r>
       <w:r>
@@ -364,6 +363,110 @@
         </w:rPr>
         <w:t>”, it showcases a concrete implementation of a command. The calls to “add” are encapsulating a request as an object.</w:t>
       </w:r>
+    </w:p>
+    <w:p>
+      <w:pPr>
+        <w:jc w:val="both"/>
+        <w:rPr>
+          <w:lang w:val="en-GB"/>
+        </w:rPr>
+      </w:pPr>
+    </w:p>
+    <w:p>
+      <w:pPr>
+        <w:jc w:val="both"/>
+        <w:rPr>
+          <w:lang w:val="en-GB"/>
+        </w:rPr>
+      </w:pPr>
+    </w:p>
+    <w:p>
+      <w:pPr>
+        <w:jc w:val="both"/>
+        <w:rPr>
+          <w:lang w:val="en-GB"/>
+        </w:rPr>
+      </w:pPr>
+    </w:p>
+    <w:p>
+      <w:pPr>
+        <w:jc w:val="both"/>
+        <w:rPr>
+          <w:lang w:val="en-GB"/>
+        </w:rPr>
+      </w:pPr>
+    </w:p>
+    <w:p>
+      <w:pPr>
+        <w:jc w:val="both"/>
+        <w:rPr>
+          <w:lang w:val="en-GB"/>
+        </w:rPr>
+      </w:pPr>
+    </w:p>
+    <w:p>
+      <w:pPr>
+        <w:jc w:val="both"/>
+        <w:rPr>
+          <w:lang w:val="en-GB"/>
+        </w:rPr>
+      </w:pPr>
+    </w:p>
+    <w:p>
+      <w:pPr>
+        <w:jc w:val="both"/>
+        <w:rPr>
+          <w:lang w:val="en-GB"/>
+        </w:rPr>
+      </w:pPr>
+    </w:p>
+    <w:p>
+      <w:pPr>
+        <w:jc w:val="both"/>
+        <w:rPr>
+          <w:lang w:val="en-GB"/>
+        </w:rPr>
+      </w:pPr>
+    </w:p>
+    <w:p>
+      <w:pPr>
+        <w:jc w:val="both"/>
+        <w:rPr>
+          <w:lang w:val="en-GB"/>
+        </w:rPr>
+      </w:pPr>
+    </w:p>
+    <w:p>
+      <w:pPr>
+        <w:jc w:val="both"/>
+        <w:rPr>
+          <w:lang w:val="en-GB"/>
+        </w:rPr>
+      </w:pPr>
+    </w:p>
+    <w:p>
+      <w:pPr>
+        <w:jc w:val="both"/>
+        <w:rPr>
+          <w:lang w:val="en-GB"/>
+        </w:rPr>
+      </w:pPr>
+    </w:p>
+    <w:p>
+      <w:pPr>
+        <w:jc w:val="both"/>
+        <w:rPr>
+          <w:lang w:val="en-GB"/>
+        </w:rPr>
+      </w:pPr>
+    </w:p>
+    <w:p>
+      <w:pPr>
+        <w:jc w:val="both"/>
+        <w:rPr>
+          <w:lang w:val="en-GB"/>
+        </w:rPr>
+      </w:pPr>
     </w:p>
     <w:p>
       <w:pPr>
@@ -396,6 +499,7 @@
           <w:szCs w:val="24"/>
           <w:lang w:val="en-GB"/>
         </w:rPr>
+        <w:lastRenderedPageBreak/>
         <w:t>Strategy Pattern</w:t>
       </w:r>
       <w:r>
@@ -414,47 +518,11 @@
         </w:rPr>
         <w:t>(</w:t>
       </w:r>
-      <w:proofErr w:type="spellStart"/>
-      <w:r>
-        <w:rPr>
-          <w:lang w:val="en-GB"/>
-        </w:rPr>
-        <w:t>src</w:t>
-      </w:r>
-      <w:proofErr w:type="spellEnd"/>
-      <w:r>
-        <w:rPr>
-          <w:lang w:val="en-GB"/>
-        </w:rPr>
-        <w:t>/net/sf/</w:t>
-      </w:r>
-      <w:proofErr w:type="spellStart"/>
-      <w:r>
-        <w:rPr>
-          <w:lang w:val="en-GB"/>
-        </w:rPr>
-        <w:t>freecol</w:t>
-      </w:r>
-      <w:proofErr w:type="spellEnd"/>
-      <w:r>
-        <w:rPr>
-          <w:lang w:val="en-GB"/>
-        </w:rPr>
-        <w:t>/client/</w:t>
-      </w:r>
-      <w:proofErr w:type="spellStart"/>
-      <w:r>
-        <w:rPr>
-          <w:lang w:val="en-GB"/>
-        </w:rPr>
-        <w:t>gui</w:t>
-      </w:r>
-      <w:proofErr w:type="spellEnd"/>
-      <w:r>
-        <w:rPr>
-          <w:lang w:val="en-GB"/>
-        </w:rPr>
-        <w:t>/action/ActionManager.java</w:t>
+      <w:r>
+        <w:rPr>
+          <w:lang w:val="en-GB"/>
+        </w:rPr>
+        <w:t>src/net/sf/freecol/client/gui/action/ActionManager.java</w:t>
       </w:r>
       <w:r>
         <w:rPr>
@@ -494,7 +562,7 @@
                     <pic:cNvPicPr/>
                   </pic:nvPicPr>
                   <pic:blipFill>
-                    <a:blip r:embed="rId7"/>
+                    <a:blip r:embed="rId8"/>
                     <a:stretch>
                       <a:fillRect/>
                     </a:stretch>
@@ -715,6 +783,27 @@
     </w:p>
     <w:p>
       <w:pPr>
+        <w:rPr>
+          <w:lang w:val="en-GB"/>
+        </w:rPr>
+      </w:pPr>
+    </w:p>
+    <w:p>
+      <w:pPr>
+        <w:rPr>
+          <w:lang w:val="en-GB"/>
+        </w:rPr>
+      </w:pPr>
+    </w:p>
+    <w:p>
+      <w:pPr>
+        <w:rPr>
+          <w:lang w:val="en-GB"/>
+        </w:rPr>
+      </w:pPr>
+    </w:p>
+    <w:p>
+      <w:pPr>
         <w:pStyle w:val="ListParagraph"/>
         <w:numPr>
           <w:ilvl w:val="0"/>
@@ -743,51 +832,7 @@
           <w:szCs w:val="24"/>
           <w:lang w:val="en-GB"/>
         </w:rPr>
-        <w:t xml:space="preserve"> (</w:t>
-      </w:r>
-      <w:proofErr w:type="spellStart"/>
-      <w:r>
-        <w:rPr>
-          <w:sz w:val="24"/>
-          <w:szCs w:val="24"/>
-          <w:lang w:val="en-GB"/>
-        </w:rPr>
-        <w:t>src</w:t>
-      </w:r>
-      <w:proofErr w:type="spellEnd"/>
-      <w:r>
-        <w:rPr>
-          <w:sz w:val="24"/>
-          <w:szCs w:val="24"/>
-          <w:lang w:val="en-GB"/>
-        </w:rPr>
-        <w:t>/net/sf/</w:t>
-      </w:r>
-      <w:proofErr w:type="spellStart"/>
-      <w:r>
-        <w:rPr>
-          <w:sz w:val="24"/>
-          <w:szCs w:val="24"/>
-          <w:lang w:val="en-GB"/>
-        </w:rPr>
-        <w:t>freecol</w:t>
-      </w:r>
-      <w:proofErr w:type="spellEnd"/>
-      <w:r>
-        <w:rPr>
-          <w:sz w:val="24"/>
-          <w:szCs w:val="24"/>
-          <w:lang w:val="en-GB"/>
-        </w:rPr>
-        <w:t>/client/control/SoundController.java</w:t>
-      </w:r>
-      <w:r>
-        <w:rPr>
-          <w:sz w:val="24"/>
-          <w:szCs w:val="24"/>
-          <w:lang w:val="en-GB"/>
-        </w:rPr>
-        <w:t>)</w:t>
+        <w:t xml:space="preserve"> (src/net/sf/freecol/client/control/SoundController.java)</w:t>
       </w:r>
     </w:p>
     <w:p>
@@ -821,7 +866,7 @@
                     <pic:cNvPicPr/>
                   </pic:nvPicPr>
                   <pic:blipFill>
-                    <a:blip r:embed="rId8"/>
+                    <a:blip r:embed="rId9"/>
                     <a:stretch>
                       <a:fillRect/>
                     </a:stretch>
@@ -940,6 +985,62 @@
           <w:lang w:val="en-GB"/>
         </w:rPr>
         <w:t>a key aspect of the Facade Pattern. Clients of SoundController don't need to deal with mixers, audio files, or sound resources directly.</w:t>
+      </w:r>
+    </w:p>
+    <w:p>
+      <w:pPr>
+        <w:jc w:val="both"/>
+        <w:rPr>
+          <w:lang w:val="en-GB"/>
+        </w:rPr>
+      </w:pPr>
+    </w:p>
+    <w:p>
+      <w:pPr>
+        <w:jc w:val="both"/>
+        <w:rPr>
+          <w:lang w:val="en-GB"/>
+        </w:rPr>
+      </w:pPr>
+      <w:r>
+        <w:rPr>
+          <w:noProof/>
+        </w:rPr>
+        <w:drawing>
+          <wp:inline distT="0" distB="0" distL="0" distR="0" wp14:anchorId="336FF215" wp14:editId="68A6D636">
+            <wp:extent cx="2828925" cy="2933700"/>
+            <wp:effectExtent l="0" t="0" r="9525" b="0"/>
+            <wp:docPr id="1406907674" name="Picture 1" descr="A diagram of a sound controller&#10;&#10;Description automatically generated"/>
+            <wp:cNvGraphicFramePr>
+              <a:graphicFrameLocks xmlns:a="http://schemas.openxmlformats.org/drawingml/2006/main" noChangeAspect="1"/>
+            </wp:cNvGraphicFramePr>
+            <a:graphic xmlns:a="http://schemas.openxmlformats.org/drawingml/2006/main">
+              <a:graphicData uri="http://schemas.openxmlformats.org/drawingml/2006/picture">
+                <pic:pic xmlns:pic="http://schemas.openxmlformats.org/drawingml/2006/picture">
+                  <pic:nvPicPr>
+                    <pic:cNvPr id="1406907674" name="Picture 1" descr="A diagram of a sound controller&#10;&#10;Description automatically generated"/>
+                    <pic:cNvPicPr/>
+                  </pic:nvPicPr>
+                  <pic:blipFill>
+                    <a:blip r:embed="rId10"/>
+                    <a:stretch>
+                      <a:fillRect/>
+                    </a:stretch>
+                  </pic:blipFill>
+                  <pic:spPr>
+                    <a:xfrm>
+                      <a:off x="0" y="0"/>
+                      <a:ext cx="2828925" cy="2933700"/>
+                    </a:xfrm>
+                    <a:prstGeom prst="rect">
+                      <a:avLst/>
+                    </a:prstGeom>
+                  </pic:spPr>
+                </pic:pic>
+              </a:graphicData>
+            </a:graphic>
+          </wp:inline>
+        </w:drawing>
       </w:r>
     </w:p>
     <w:sectPr>

</xml_diff>